<commit_message>
updated game over logic and added quit menu
</commit_message>
<xml_diff>
--- a/StarbucksJeopardyAnswers.docx
+++ b/StarbucksJeopardyAnswers.docx
@@ -5,13 +5,12 @@
     <w:tbl>
       <w:tblPr>
         <w:tblStyle w:val="TableGrid"/>
-        <w:tblW w:w="9545" w:type="dxa"/>
+        <w:tblW w:w="7682" w:type="dxa"/>
         <w:tblLook w:val="04A0" w:firstRow="1" w:lastRow="0" w:firstColumn="1" w:lastColumn="0" w:noHBand="0" w:noVBand="1"/>
       </w:tblPr>
       <w:tblGrid>
         <w:gridCol w:w="1952"/>
         <w:gridCol w:w="1994"/>
-        <w:gridCol w:w="1863"/>
         <w:gridCol w:w="1884"/>
         <w:gridCol w:w="1852"/>
       </w:tblGrid>
@@ -21,7 +20,7 @@
         </w:trPr>
         <w:tc>
           <w:tcPr>
-            <w:tcW w:w="1909" w:type="dxa"/>
+            <w:tcW w:w="1952" w:type="dxa"/>
           </w:tcPr>
           <w:p>
             <w:pPr>
@@ -45,7 +44,7 @@
         </w:tc>
         <w:tc>
           <w:tcPr>
-            <w:tcW w:w="1909" w:type="dxa"/>
+            <w:tcW w:w="1994" w:type="dxa"/>
           </w:tcPr>
           <w:p>
             <w:pPr>
@@ -69,7 +68,7 @@
         </w:tc>
         <w:tc>
           <w:tcPr>
-            <w:tcW w:w="1909" w:type="dxa"/>
+            <w:tcW w:w="1884" w:type="dxa"/>
           </w:tcPr>
           <w:p>
             <w:pPr>
@@ -87,57 +86,13 @@
                 <w:sz w:val="36"/>
                 <w:szCs w:val="36"/>
               </w:rPr>
-              <w:t>COGS</w:t>
-            </w:r>
-          </w:p>
-        </w:tc>
-        <w:tc>
-          <w:tcPr>
-            <w:tcW w:w="1909" w:type="dxa"/>
-          </w:tcPr>
-          <w:p>
-            <w:pPr>
-              <w:rPr>
-                <w:b/>
-                <w:bCs/>
-                <w:sz w:val="36"/>
-                <w:szCs w:val="36"/>
-              </w:rPr>
-            </w:pPr>
-            <w:r>
-              <w:rPr>
-                <w:b/>
-                <w:bCs/>
-                <w:sz w:val="36"/>
-                <w:szCs w:val="36"/>
-              </w:rPr>
-              <w:t xml:space="preserve">Bringing </w:t>
-            </w:r>
-            <w:proofErr w:type="gramStart"/>
-            <w:r>
-              <w:rPr>
-                <w:b/>
-                <w:bCs/>
-                <w:sz w:val="36"/>
-                <w:szCs w:val="36"/>
-              </w:rPr>
-              <w:t>Home</w:t>
-            </w:r>
-            <w:proofErr w:type="gramEnd"/>
-            <w:r>
-              <w:rPr>
-                <w:b/>
-                <w:bCs/>
-                <w:sz w:val="36"/>
-                <w:szCs w:val="36"/>
-              </w:rPr>
-              <w:t xml:space="preserve"> the Bacon</w:t>
-            </w:r>
-          </w:p>
-        </w:tc>
-        <w:tc>
-          <w:tcPr>
-            <w:tcW w:w="1909" w:type="dxa"/>
+              <w:t>Bringing Home the Bacon</w:t>
+            </w:r>
+          </w:p>
+        </w:tc>
+        <w:tc>
+          <w:tcPr>
+            <w:tcW w:w="1852" w:type="dxa"/>
           </w:tcPr>
           <w:p>
             <w:pPr>
@@ -166,95 +121,98 @@
         </w:trPr>
         <w:tc>
           <w:tcPr>
-            <w:tcW w:w="1909" w:type="dxa"/>
-          </w:tcPr>
-          <w:p>
-            <w:pPr>
-              <w:rPr>
-                <w:b/>
-                <w:bCs/>
-                <w:sz w:val="24"/>
-                <w:szCs w:val="24"/>
-              </w:rPr>
-            </w:pPr>
-            <w:r>
-              <w:rPr>
-                <w:b/>
-                <w:bCs/>
-                <w:sz w:val="24"/>
-                <w:szCs w:val="24"/>
-              </w:rPr>
-              <w:t>COGS</w:t>
-            </w:r>
-          </w:p>
-        </w:tc>
-        <w:tc>
-          <w:tcPr>
-            <w:tcW w:w="1909" w:type="dxa"/>
-          </w:tcPr>
-          <w:p>
-            <w:pPr>
-              <w:rPr>
-                <w:b/>
-                <w:bCs/>
-                <w:sz w:val="24"/>
-                <w:szCs w:val="24"/>
-              </w:rPr>
-            </w:pPr>
-          </w:p>
-        </w:tc>
-        <w:tc>
-          <w:tcPr>
-            <w:tcW w:w="1909" w:type="dxa"/>
-          </w:tcPr>
-          <w:p>
-            <w:pPr>
-              <w:rPr>
-                <w:b/>
-                <w:bCs/>
-                <w:sz w:val="24"/>
-                <w:szCs w:val="24"/>
-              </w:rPr>
-            </w:pPr>
-          </w:p>
-        </w:tc>
-        <w:tc>
-          <w:tcPr>
-            <w:tcW w:w="1909" w:type="dxa"/>
-          </w:tcPr>
-          <w:p>
-            <w:pPr>
-              <w:rPr>
-                <w:b/>
-                <w:bCs/>
-                <w:sz w:val="24"/>
-                <w:szCs w:val="24"/>
-              </w:rPr>
-            </w:pPr>
-            <w:r>
-              <w:rPr>
-                <w:b/>
-                <w:bCs/>
-                <w:sz w:val="24"/>
-                <w:szCs w:val="24"/>
-              </w:rPr>
-              <w:t>This is a place to go to explore controllable expenses.</w:t>
-            </w:r>
-          </w:p>
-        </w:tc>
-        <w:tc>
-          <w:tcPr>
-            <w:tcW w:w="1909" w:type="dxa"/>
-          </w:tcPr>
-          <w:p>
-            <w:pPr>
-              <w:rPr>
-                <w:b/>
-                <w:bCs/>
-                <w:sz w:val="24"/>
-                <w:szCs w:val="24"/>
-              </w:rPr>
-            </w:pPr>
+            <w:tcW w:w="1952" w:type="dxa"/>
+          </w:tcPr>
+          <w:p>
+            <w:pPr>
+              <w:rPr>
+                <w:b/>
+                <w:bCs/>
+                <w:sz w:val="24"/>
+                <w:szCs w:val="24"/>
+              </w:rPr>
+            </w:pPr>
+            <w:r>
+              <w:rPr>
+                <w:b/>
+                <w:bCs/>
+                <w:sz w:val="24"/>
+                <w:szCs w:val="24"/>
+              </w:rPr>
+              <w:t>P&amp;l</w:t>
+            </w:r>
+          </w:p>
+        </w:tc>
+        <w:tc>
+          <w:tcPr>
+            <w:tcW w:w="1994" w:type="dxa"/>
+          </w:tcPr>
+          <w:p>
+            <w:pPr>
+              <w:rPr>
+                <w:b/>
+                <w:bCs/>
+                <w:sz w:val="24"/>
+                <w:szCs w:val="24"/>
+              </w:rPr>
+            </w:pPr>
+            <w:r>
+              <w:rPr>
+                <w:b/>
+                <w:bCs/>
+                <w:sz w:val="24"/>
+                <w:szCs w:val="24"/>
+              </w:rPr>
+              <w:t>These are 3 non-controllable expenses.</w:t>
+            </w:r>
+          </w:p>
+        </w:tc>
+        <w:tc>
+          <w:tcPr>
+            <w:tcW w:w="1884" w:type="dxa"/>
+          </w:tcPr>
+          <w:p>
+            <w:pPr>
+              <w:rPr>
+                <w:b/>
+                <w:bCs/>
+                <w:sz w:val="24"/>
+                <w:szCs w:val="24"/>
+              </w:rPr>
+            </w:pPr>
+            <w:r>
+              <w:rPr>
+                <w:b/>
+                <w:bCs/>
+                <w:sz w:val="24"/>
+                <w:szCs w:val="24"/>
+              </w:rPr>
+              <w:t>This is the second largest revenue-producing category.</w:t>
+            </w:r>
+          </w:p>
+        </w:tc>
+        <w:tc>
+          <w:tcPr>
+            <w:tcW w:w="1852" w:type="dxa"/>
+          </w:tcPr>
+          <w:p>
+            <w:pPr>
+              <w:rPr>
+                <w:b/>
+                <w:bCs/>
+                <w:sz w:val="24"/>
+                <w:szCs w:val="24"/>
+              </w:rPr>
+            </w:pPr>
+            <w:r>
+              <w:rPr>
+                <w:b/>
+                <w:bCs/>
+                <w:sz w:val="24"/>
+                <w:szCs w:val="24"/>
+              </w:rPr>
+              <w:t>Out of 12 stores, this many had a total contribution of more than half a million.</w:t>
+            </w:r>
           </w:p>
         </w:tc>
       </w:tr>
@@ -264,97 +222,102 @@
         </w:trPr>
         <w:tc>
           <w:tcPr>
-            <w:tcW w:w="1909" w:type="dxa"/>
-          </w:tcPr>
-          <w:p>
-            <w:pPr>
-              <w:rPr>
-                <w:b/>
-                <w:bCs/>
-                <w:sz w:val="24"/>
-                <w:szCs w:val="24"/>
-              </w:rPr>
-            </w:pPr>
-            <w:r>
-              <w:rPr>
-                <w:b/>
-                <w:bCs/>
-                <w:sz w:val="24"/>
-                <w:szCs w:val="24"/>
-              </w:rPr>
-              <w:t>GM</w:t>
-            </w:r>
-          </w:p>
-        </w:tc>
-        <w:tc>
-          <w:tcPr>
-            <w:tcW w:w="1909" w:type="dxa"/>
-          </w:tcPr>
-          <w:p>
-            <w:pPr>
-              <w:rPr>
-                <w:b/>
-                <w:bCs/>
-                <w:sz w:val="24"/>
-                <w:szCs w:val="24"/>
-              </w:rPr>
-            </w:pPr>
-          </w:p>
-        </w:tc>
-        <w:tc>
-          <w:tcPr>
-            <w:tcW w:w="1909" w:type="dxa"/>
-          </w:tcPr>
-          <w:p>
-            <w:pPr>
-              <w:rPr>
-                <w:b/>
-                <w:bCs/>
-                <w:sz w:val="24"/>
-                <w:szCs w:val="24"/>
-              </w:rPr>
-            </w:pPr>
-          </w:p>
-        </w:tc>
-        <w:tc>
-          <w:tcPr>
-            <w:tcW w:w="1909" w:type="dxa"/>
-          </w:tcPr>
-          <w:p>
-            <w:pPr>
-              <w:rPr>
-                <w:b/>
-                <w:bCs/>
-                <w:sz w:val="24"/>
-                <w:szCs w:val="24"/>
-              </w:rPr>
-            </w:pPr>
-            <w:r>
-              <w:rPr>
-                <w:b/>
-                <w:bCs/>
-                <w:sz w:val="24"/>
-                <w:szCs w:val="24"/>
-              </w:rPr>
-              <w:t>These 3 categories make up total store revenue.</w:t>
-            </w:r>
-            <w:bookmarkStart w:id="0" w:name="_GoBack"/>
-            <w:bookmarkEnd w:id="0"/>
-          </w:p>
-        </w:tc>
-        <w:tc>
-          <w:tcPr>
-            <w:tcW w:w="1909" w:type="dxa"/>
-          </w:tcPr>
-          <w:p>
-            <w:pPr>
-              <w:rPr>
-                <w:b/>
-                <w:bCs/>
-                <w:sz w:val="24"/>
-                <w:szCs w:val="24"/>
-              </w:rPr>
-            </w:pPr>
+            <w:tcW w:w="1952" w:type="dxa"/>
+          </w:tcPr>
+          <w:p>
+            <w:pPr>
+              <w:rPr>
+                <w:b/>
+                <w:bCs/>
+                <w:sz w:val="24"/>
+                <w:szCs w:val="24"/>
+              </w:rPr>
+            </w:pPr>
+            <w:r>
+              <w:rPr>
+                <w:b/>
+                <w:bCs/>
+                <w:sz w:val="24"/>
+                <w:szCs w:val="24"/>
+              </w:rPr>
+              <w:t>CC</w:t>
+            </w:r>
+          </w:p>
+        </w:tc>
+        <w:tc>
+          <w:tcPr>
+            <w:tcW w:w="1994" w:type="dxa"/>
+          </w:tcPr>
+          <w:p>
+            <w:pPr>
+              <w:rPr>
+                <w:b/>
+                <w:bCs/>
+                <w:sz w:val="24"/>
+                <w:szCs w:val="24"/>
+              </w:rPr>
+            </w:pPr>
+            <w:r>
+              <w:rPr>
+                <w:rFonts w:ascii="Arial" w:hAnsi="Arial" w:cs="Arial"/>
+                <w:color w:val="202124"/>
+                <w:spacing w:val="3"/>
+                <w:sz w:val="21"/>
+                <w:szCs w:val="21"/>
+                <w:shd w:val="clear" w:color="auto" w:fill="FFFFFF"/>
+              </w:rPr>
+              <w:t>These are 5 controllable expenses.</w:t>
+            </w:r>
+          </w:p>
+        </w:tc>
+        <w:tc>
+          <w:tcPr>
+            <w:tcW w:w="1884" w:type="dxa"/>
+          </w:tcPr>
+          <w:p>
+            <w:pPr>
+              <w:rPr>
+                <w:b/>
+                <w:bCs/>
+                <w:sz w:val="24"/>
+                <w:szCs w:val="24"/>
+              </w:rPr>
+            </w:pPr>
+            <w:r>
+              <w:rPr>
+                <w:rFonts w:ascii="Arial" w:hAnsi="Arial" w:cs="Arial"/>
+                <w:color w:val="202124"/>
+                <w:spacing w:val="3"/>
+                <w:sz w:val="21"/>
+                <w:szCs w:val="21"/>
+                <w:shd w:val="clear" w:color="auto" w:fill="FFFFFF"/>
+              </w:rPr>
+              <w:t>This is the biggest money-maker within Total Revenue Beverage for most stores.</w:t>
+            </w:r>
+          </w:p>
+        </w:tc>
+        <w:tc>
+          <w:tcPr>
+            <w:tcW w:w="1852" w:type="dxa"/>
+          </w:tcPr>
+          <w:p>
+            <w:pPr>
+              <w:rPr>
+                <w:b/>
+                <w:bCs/>
+                <w:sz w:val="24"/>
+                <w:szCs w:val="24"/>
+              </w:rPr>
+            </w:pPr>
+            <w:r>
+              <w:rPr>
+                <w:b/>
+                <w:bCs/>
+                <w:sz w:val="24"/>
+                <w:szCs w:val="24"/>
+              </w:rPr>
+              <w:t>This store has the highest rent.</w:t>
+            </w:r>
           </w:p>
         </w:tc>
       </w:tr>
@@ -364,7 +327,7 @@
         </w:trPr>
         <w:tc>
           <w:tcPr>
-            <w:tcW w:w="1909" w:type="dxa"/>
+            <w:tcW w:w="1952" w:type="dxa"/>
           </w:tcPr>
           <w:p>
             <w:pPr>
@@ -388,7 +351,7 @@
         </w:tc>
         <w:tc>
           <w:tcPr>
-            <w:tcW w:w="1909" w:type="dxa"/>
+            <w:tcW w:w="1994" w:type="dxa"/>
           </w:tcPr>
           <w:p>
             <w:pPr>
@@ -412,31 +375,7 @@
         </w:tc>
         <w:tc>
           <w:tcPr>
-            <w:tcW w:w="1909" w:type="dxa"/>
-          </w:tcPr>
-          <w:p>
-            <w:pPr>
-              <w:rPr>
-                <w:b/>
-                <w:bCs/>
-                <w:sz w:val="24"/>
-                <w:szCs w:val="24"/>
-              </w:rPr>
-            </w:pPr>
-            <w:r>
-              <w:rPr>
-                <w:b/>
-                <w:bCs/>
-                <w:sz w:val="24"/>
-                <w:szCs w:val="24"/>
-              </w:rPr>
-              <w:t>This report is a resource to see if product waste is in line.</w:t>
-            </w:r>
-          </w:p>
-        </w:tc>
-        <w:tc>
-          <w:tcPr>
-            <w:tcW w:w="1909" w:type="dxa"/>
+            <w:tcW w:w="1884" w:type="dxa"/>
           </w:tcPr>
           <w:p>
             <w:pPr>
@@ -460,17 +399,26 @@
         </w:tc>
         <w:tc>
           <w:tcPr>
-            <w:tcW w:w="1909" w:type="dxa"/>
-          </w:tcPr>
-          <w:p>
-            <w:pPr>
-              <w:rPr>
-                <w:b/>
-                <w:bCs/>
-                <w:sz w:val="24"/>
-                <w:szCs w:val="24"/>
-              </w:rPr>
-            </w:pPr>
+            <w:tcW w:w="1852" w:type="dxa"/>
+          </w:tcPr>
+          <w:p>
+            <w:pPr>
+              <w:rPr>
+                <w:b/>
+                <w:bCs/>
+                <w:sz w:val="24"/>
+                <w:szCs w:val="24"/>
+              </w:rPr>
+            </w:pPr>
+            <w:r>
+              <w:rPr>
+                <w:b/>
+                <w:bCs/>
+                <w:sz w:val="24"/>
+                <w:szCs w:val="24"/>
+              </w:rPr>
+              <w:t>This person is the longest tenured partner in 603</w:t>
+            </w:r>
           </w:p>
         </w:tc>
       </w:tr>
@@ -480,104 +428,102 @@
         </w:trPr>
         <w:tc>
           <w:tcPr>
-            <w:tcW w:w="1909" w:type="dxa"/>
-          </w:tcPr>
-          <w:p>
-            <w:pPr>
-              <w:rPr>
-                <w:b/>
-                <w:bCs/>
-                <w:sz w:val="24"/>
-                <w:szCs w:val="24"/>
-              </w:rPr>
-            </w:pPr>
-            <w:r>
-              <w:rPr>
-                <w:b/>
-                <w:bCs/>
-                <w:sz w:val="24"/>
-                <w:szCs w:val="24"/>
-              </w:rPr>
-              <w:t>CC</w:t>
-            </w:r>
-          </w:p>
-        </w:tc>
-        <w:tc>
-          <w:tcPr>
-            <w:tcW w:w="1909" w:type="dxa"/>
-          </w:tcPr>
-          <w:p>
-            <w:pPr>
-              <w:rPr>
-                <w:b/>
-                <w:bCs/>
-                <w:sz w:val="24"/>
-                <w:szCs w:val="24"/>
-              </w:rPr>
-            </w:pPr>
-            <w:r>
-              <w:rPr>
-                <w:b/>
-                <w:bCs/>
-                <w:sz w:val="24"/>
-                <w:szCs w:val="24"/>
-              </w:rPr>
-              <w:t>These are 5 controllable expenses.</w:t>
-            </w:r>
-          </w:p>
-        </w:tc>
-        <w:tc>
-          <w:tcPr>
-            <w:tcW w:w="1909" w:type="dxa"/>
-          </w:tcPr>
-          <w:p>
-            <w:pPr>
-              <w:rPr>
-                <w:b/>
-                <w:bCs/>
-                <w:sz w:val="24"/>
-                <w:szCs w:val="24"/>
-              </w:rPr>
-            </w:pPr>
-          </w:p>
-        </w:tc>
-        <w:tc>
-          <w:tcPr>
-            <w:tcW w:w="1909" w:type="dxa"/>
-          </w:tcPr>
-          <w:p>
-            <w:pPr>
-              <w:rPr>
-                <w:b/>
-                <w:bCs/>
-                <w:sz w:val="24"/>
-                <w:szCs w:val="24"/>
-              </w:rPr>
-            </w:pPr>
-            <w:r>
-              <w:rPr>
-                <w:b/>
-                <w:bCs/>
-                <w:sz w:val="24"/>
-                <w:szCs w:val="24"/>
-              </w:rPr>
-              <w:t>Within Total revenue beverage, for most stores this is the biggest money-maker.</w:t>
-            </w:r>
-          </w:p>
-        </w:tc>
-        <w:tc>
-          <w:tcPr>
-            <w:tcW w:w="1909" w:type="dxa"/>
-          </w:tcPr>
-          <w:p>
-            <w:pPr>
-              <w:rPr>
-                <w:b/>
-                <w:bCs/>
-                <w:sz w:val="24"/>
-                <w:szCs w:val="24"/>
-              </w:rPr>
-            </w:pPr>
+            <w:tcW w:w="1952" w:type="dxa"/>
+          </w:tcPr>
+          <w:p>
+            <w:pPr>
+              <w:rPr>
+                <w:b/>
+                <w:bCs/>
+                <w:sz w:val="24"/>
+                <w:szCs w:val="24"/>
+              </w:rPr>
+            </w:pPr>
+            <w:r>
+              <w:rPr>
+                <w:b/>
+                <w:bCs/>
+                <w:sz w:val="24"/>
+                <w:szCs w:val="24"/>
+              </w:rPr>
+              <w:t>GM</w:t>
+            </w:r>
+            <w:bookmarkStart w:id="0" w:name="_GoBack"/>
+            <w:bookmarkEnd w:id="0"/>
+          </w:p>
+        </w:tc>
+        <w:tc>
+          <w:tcPr>
+            <w:tcW w:w="1994" w:type="dxa"/>
+          </w:tcPr>
+          <w:p>
+            <w:pPr>
+              <w:rPr>
+                <w:b/>
+                <w:bCs/>
+                <w:sz w:val="24"/>
+                <w:szCs w:val="24"/>
+              </w:rPr>
+            </w:pPr>
+            <w:r>
+              <w:rPr>
+                <w:b/>
+                <w:bCs/>
+                <w:sz w:val="24"/>
+                <w:szCs w:val="24"/>
+              </w:rPr>
+              <w:t>This is your largest controllable expense.</w:t>
+            </w:r>
+          </w:p>
+        </w:tc>
+        <w:tc>
+          <w:tcPr>
+            <w:tcW w:w="1884" w:type="dxa"/>
+          </w:tcPr>
+          <w:p>
+            <w:pPr>
+              <w:rPr>
+                <w:b/>
+                <w:bCs/>
+                <w:sz w:val="24"/>
+                <w:szCs w:val="24"/>
+              </w:rPr>
+            </w:pPr>
+            <w:r>
+              <w:rPr>
+                <w:b/>
+                <w:bCs/>
+                <w:sz w:val="24"/>
+                <w:szCs w:val="24"/>
+              </w:rPr>
+              <w:t>These 3 categories make up total store revenue.</w:t>
+            </w:r>
+          </w:p>
+        </w:tc>
+        <w:tc>
+          <w:tcPr>
+            <w:tcW w:w="1852" w:type="dxa"/>
+          </w:tcPr>
+          <w:p>
+            <w:pPr>
+              <w:rPr>
+                <w:b/>
+                <w:bCs/>
+                <w:sz w:val="24"/>
+                <w:szCs w:val="24"/>
+              </w:rPr>
+            </w:pPr>
+            <w:r>
+              <w:rPr>
+                <w:rFonts w:ascii="Arial" w:hAnsi="Arial" w:cs="Arial"/>
+                <w:color w:val="202124"/>
+                <w:spacing w:val="3"/>
+                <w:sz w:val="21"/>
+                <w:szCs w:val="21"/>
+                <w:shd w:val="clear" w:color="auto" w:fill="FFFFFF"/>
+              </w:rPr>
+              <w:t>This store sold the most whole bean coffee in FY19.</w:t>
+            </w:r>
           </w:p>
         </w:tc>
       </w:tr>
@@ -587,106 +533,102 @@
         </w:trPr>
         <w:tc>
           <w:tcPr>
-            <w:tcW w:w="1909" w:type="dxa"/>
-          </w:tcPr>
-          <w:p>
-            <w:pPr>
-              <w:rPr>
-                <w:b/>
-                <w:bCs/>
-                <w:sz w:val="24"/>
-                <w:szCs w:val="24"/>
-              </w:rPr>
-            </w:pPr>
-            <w:proofErr w:type="spellStart"/>
-            <w:r>
-              <w:rPr>
-                <w:b/>
-                <w:bCs/>
-                <w:sz w:val="24"/>
-                <w:szCs w:val="24"/>
-              </w:rPr>
-              <w:t>P&amp;l</w:t>
-            </w:r>
-            <w:proofErr w:type="spellEnd"/>
-          </w:p>
-        </w:tc>
-        <w:tc>
-          <w:tcPr>
-            <w:tcW w:w="1909" w:type="dxa"/>
-          </w:tcPr>
-          <w:p>
-            <w:pPr>
-              <w:rPr>
-                <w:b/>
-                <w:bCs/>
-                <w:sz w:val="24"/>
-                <w:szCs w:val="24"/>
-              </w:rPr>
-            </w:pPr>
-            <w:r>
-              <w:rPr>
-                <w:b/>
-                <w:bCs/>
-                <w:sz w:val="24"/>
-                <w:szCs w:val="24"/>
-              </w:rPr>
-              <w:t>These are 3 non-controllable expenses.</w:t>
-            </w:r>
-          </w:p>
-        </w:tc>
-        <w:tc>
-          <w:tcPr>
-            <w:tcW w:w="1909" w:type="dxa"/>
-          </w:tcPr>
-          <w:p>
-            <w:pPr>
-              <w:rPr>
-                <w:b/>
-                <w:bCs/>
-                <w:sz w:val="24"/>
-                <w:szCs w:val="24"/>
-              </w:rPr>
-            </w:pPr>
-          </w:p>
-        </w:tc>
-        <w:tc>
-          <w:tcPr>
-            <w:tcW w:w="1909" w:type="dxa"/>
-          </w:tcPr>
-          <w:p>
-            <w:pPr>
-              <w:rPr>
-                <w:b/>
-                <w:bCs/>
-                <w:sz w:val="24"/>
-                <w:szCs w:val="24"/>
-              </w:rPr>
-            </w:pPr>
-            <w:r>
-              <w:rPr>
-                <w:b/>
-                <w:bCs/>
-                <w:sz w:val="24"/>
-                <w:szCs w:val="24"/>
-              </w:rPr>
-              <w:t>This is the second largest revenue-producing category.</w:t>
-            </w:r>
-          </w:p>
-        </w:tc>
-        <w:tc>
-          <w:tcPr>
-            <w:tcW w:w="1909" w:type="dxa"/>
-          </w:tcPr>
-          <w:p>
-            <w:pPr>
-              <w:rPr>
-                <w:b/>
-                <w:bCs/>
-                <w:sz w:val="24"/>
-                <w:szCs w:val="24"/>
-              </w:rPr>
-            </w:pPr>
+            <w:tcW w:w="1952" w:type="dxa"/>
+          </w:tcPr>
+          <w:p>
+            <w:pPr>
+              <w:rPr>
+                <w:b/>
+                <w:bCs/>
+                <w:sz w:val="24"/>
+                <w:szCs w:val="24"/>
+              </w:rPr>
+            </w:pPr>
+            <w:r>
+              <w:rPr>
+                <w:b/>
+                <w:bCs/>
+                <w:sz w:val="24"/>
+                <w:szCs w:val="24"/>
+              </w:rPr>
+              <w:t>COGS</w:t>
+            </w:r>
+          </w:p>
+        </w:tc>
+        <w:tc>
+          <w:tcPr>
+            <w:tcW w:w="1994" w:type="dxa"/>
+          </w:tcPr>
+          <w:p>
+            <w:pPr>
+              <w:rPr>
+                <w:b/>
+                <w:bCs/>
+                <w:sz w:val="24"/>
+                <w:szCs w:val="24"/>
+              </w:rPr>
+            </w:pPr>
+            <w:r>
+              <w:rPr>
+                <w:rFonts w:ascii="Arial" w:hAnsi="Arial" w:cs="Arial"/>
+                <w:color w:val="202124"/>
+                <w:spacing w:val="3"/>
+                <w:sz w:val="21"/>
+                <w:szCs w:val="21"/>
+                <w:shd w:val="clear" w:color="auto" w:fill="FFFFFF"/>
+              </w:rPr>
+              <w:t>Generally speaking, this is a healthy % for Controllable Contribution.</w:t>
+            </w:r>
+          </w:p>
+        </w:tc>
+        <w:tc>
+          <w:tcPr>
+            <w:tcW w:w="1884" w:type="dxa"/>
+          </w:tcPr>
+          <w:p>
+            <w:pPr>
+              <w:rPr>
+                <w:b/>
+                <w:bCs/>
+                <w:sz w:val="24"/>
+                <w:szCs w:val="24"/>
+              </w:rPr>
+            </w:pPr>
+            <w:r>
+              <w:rPr>
+                <w:rFonts w:ascii="Arial" w:hAnsi="Arial" w:cs="Arial"/>
+                <w:color w:val="202124"/>
+                <w:spacing w:val="3"/>
+                <w:sz w:val="21"/>
+                <w:szCs w:val="21"/>
+                <w:shd w:val="clear" w:color="auto" w:fill="FFFFFF"/>
+              </w:rPr>
+              <w:t>This is a place to go to explore controllable expenses.</w:t>
+            </w:r>
+          </w:p>
+        </w:tc>
+        <w:tc>
+          <w:tcPr>
+            <w:tcW w:w="1852" w:type="dxa"/>
+          </w:tcPr>
+          <w:p>
+            <w:pPr>
+              <w:rPr>
+                <w:b/>
+                <w:bCs/>
+                <w:sz w:val="24"/>
+                <w:szCs w:val="24"/>
+              </w:rPr>
+            </w:pPr>
+            <w:r>
+              <w:rPr>
+                <w:b/>
+                <w:bCs/>
+                <w:sz w:val="24"/>
+                <w:szCs w:val="24"/>
+              </w:rPr>
+              <w:t>What store had the highest Packaged Food Sales in FY19</w:t>
+            </w:r>
           </w:p>
         </w:tc>
       </w:tr>
@@ -825,6 +767,7 @@
     <w:lsdException w:name="HTML Sample" w:semiHidden="1" w:unhideWhenUsed="1"/>
     <w:lsdException w:name="HTML Typewriter" w:semiHidden="1" w:unhideWhenUsed="1"/>
     <w:lsdException w:name="HTML Variable" w:semiHidden="1" w:unhideWhenUsed="1"/>
+    <w:lsdException w:name="Normal Table" w:semiHidden="1" w:unhideWhenUsed="1"/>
     <w:lsdException w:name="annotation subject" w:semiHidden="1" w:unhideWhenUsed="1"/>
     <w:lsdException w:name="No List" w:semiHidden="1" w:unhideWhenUsed="1"/>
     <w:lsdException w:name="Outline List 1" w:semiHidden="1" w:unhideWhenUsed="1"/>
@@ -870,9 +813,11 @@
     <w:lsdException w:name="Table Subtle 1" w:semiHidden="1" w:unhideWhenUsed="1"/>
     <w:lsdException w:name="Table Subtle 2" w:semiHidden="1" w:unhideWhenUsed="1"/>
     <w:lsdException w:name="Table Web 1" w:semiHidden="1" w:unhideWhenUsed="1"/>
+    <w:lsdException w:name="Table Web 2" w:semiHidden="1" w:unhideWhenUsed="1"/>
     <w:lsdException w:name="Table Web 3" w:semiHidden="1" w:unhideWhenUsed="1"/>
     <w:lsdException w:name="Balloon Text" w:semiHidden="1" w:unhideWhenUsed="1"/>
     <w:lsdException w:name="Table Grid" w:uiPriority="39"/>
+    <w:lsdException w:name="Table Theme" w:semiHidden="1" w:unhideWhenUsed="1"/>
     <w:lsdException w:name="Placeholder Text" w:semiHidden="1"/>
     <w:lsdException w:name="No Spacing" w:uiPriority="1" w:qFormat="1"/>
     <w:lsdException w:name="Light Shading" w:uiPriority="60"/>

</xml_diff>